<commit_message>
TP2 - exos tous terminés
</commit_message>
<xml_diff>
--- a/TP2/schémas_ex1.docx
+++ b/TP2/schémas_ex1.docx
@@ -44,11 +44,6 @@
         </w:drawing>
       </w:r>
     </w:p>
-    <w:p>
-      <w:pPr>
-        <w:jc w:val="center"/>
-      </w:pPr>
-    </w:p>
     <w:tbl>
       <w:tblPr>
         <w:tblStyle w:val="Grilledutableau"/>
@@ -255,6 +250,13 @@
                 <w:szCs w:val="32"/>
               </w:rPr>
             </w:pPr>
+            <w:r>
+              <w:rPr>
+                <w:sz w:val="32"/>
+                <w:szCs w:val="32"/>
+              </w:rPr>
+              <w:t>?</w:t>
+            </w:r>
           </w:p>
         </w:tc>
         <w:tc>
@@ -269,6 +271,13 @@
                 <w:szCs w:val="32"/>
               </w:rPr>
             </w:pPr>
+            <w:r>
+              <w:rPr>
+                <w:sz w:val="32"/>
+                <w:szCs w:val="32"/>
+              </w:rPr>
+              <w:t>?</w:t>
+            </w:r>
           </w:p>
         </w:tc>
       </w:tr>
@@ -385,6 +394,7 @@
         </w:tc>
       </w:tr>
     </w:tbl>
+    <w:p/>
     <w:p/>
     <w:p>
       <w:r>
@@ -747,6 +757,13 @@
                 <w:szCs w:val="32"/>
               </w:rPr>
             </w:pPr>
+            <w:r>
+              <w:rPr>
+                <w:sz w:val="32"/>
+                <w:szCs w:val="32"/>
+              </w:rPr>
+              <w:t>?</w:t>
+            </w:r>
           </w:p>
         </w:tc>
       </w:tr>
@@ -863,6 +880,7 @@
         </w:tc>
       </w:tr>
     </w:tbl>
+    <w:p/>
     <w:p/>
     <w:p>
       <w:r>
@@ -1245,15 +1263,7 @@
                 <w:sz w:val="32"/>
                 <w:szCs w:val="32"/>
               </w:rPr>
-              <w:t>2</w:t>
-            </w:r>
-            <w:r>
-              <w:rPr>
-                <w:b/>
-                <w:sz w:val="32"/>
-                <w:szCs w:val="32"/>
-              </w:rPr>
-              <w:t>+1=3</w:t>
+              <w:t>2+1=3</w:t>
             </w:r>
           </w:p>
         </w:tc>
@@ -1438,6 +1448,8 @@
         </w:tc>
       </w:tr>
     </w:tbl>
+    <w:p/>
+    <w:p/>
     <w:p/>
     <w:p>
       <w:r>
@@ -2007,8 +2019,6 @@
       </w:tr>
     </w:tbl>
     <w:p/>
-    <w:p/>
-    <w:p/>
     <w:p>
       <w:r>
         <w:rPr>
@@ -2063,13 +2073,13 @@
               <wp:anchor distT="0" distB="0" distL="114300" distR="114300" simplePos="0" relativeHeight="251669504" behindDoc="0" locked="0" layoutInCell="1" allowOverlap="1" wp14:anchorId="7AEE59AA" wp14:editId="24F2BE67">
                 <wp:simplePos x="0" y="0"/>
                 <wp:positionH relativeFrom="column">
-                  <wp:posOffset>2628265</wp:posOffset>
+                  <wp:posOffset>2648263</wp:posOffset>
                 </wp:positionH>
                 <wp:positionV relativeFrom="paragraph">
-                  <wp:posOffset>10160</wp:posOffset>
+                  <wp:posOffset>167659</wp:posOffset>
                 </wp:positionV>
-                <wp:extent cx="1638300" cy="533400"/>
-                <wp:effectExtent l="19050" t="0" r="19050" b="19050"/>
+                <wp:extent cx="1638300" cy="396875"/>
+                <wp:effectExtent l="19050" t="0" r="19050" b="41275"/>
                 <wp:wrapNone/>
                 <wp:docPr id="20" name="Flèche : demi-tour 20"/>
                 <wp:cNvGraphicFramePr/>
@@ -2080,15 +2090,15 @@
                       <wps:spPr>
                         <a:xfrm flipH="1">
                           <a:off x="0" y="0"/>
-                          <a:ext cx="1638300" cy="533400"/>
+                          <a:ext cx="1638300" cy="396875"/>
                         </a:xfrm>
                         <a:prstGeom prst="uturnArrow">
                           <a:avLst>
-                            <a:gd name="adj1" fmla="val 25000"/>
+                            <a:gd name="adj1" fmla="val 25081"/>
                             <a:gd name="adj2" fmla="val 25000"/>
-                            <a:gd name="adj3" fmla="val 20404"/>
+                            <a:gd name="adj3" fmla="val 27281"/>
                             <a:gd name="adj4" fmla="val 43750"/>
-                            <a:gd name="adj5" fmla="val 65984"/>
+                            <a:gd name="adj5" fmla="val 100000"/>
                           </a:avLst>
                         </a:prstGeom>
                       </wps:spPr>
@@ -2128,9 +2138,9 @@
           </mc:Choice>
           <mc:Fallback>
             <w:pict>
-              <v:shape w14:anchorId="4ABAAD63" id="Flèche : demi-tour 20" o:spid="_x0000_s1026" style="position:absolute;margin-left:206.95pt;margin-top:.8pt;width:129pt;height:42pt;flip:x;z-index:251669504;visibility:visible;mso-wrap-style:square;mso-width-percent:0;mso-height-percent:0;mso-wrap-distance-left:9pt;mso-wrap-distance-top:0;mso-wrap-distance-right:9pt;mso-wrap-distance-bottom:0;mso-position-horizontal:absolute;mso-position-horizontal-relative:text;mso-position-vertical:absolute;mso-position-vertical-relative:text;mso-width-percent:0;mso-height-percent:0;mso-width-relative:margin;mso-height-relative:margin;v-text-anchor:middle" coordsize="1638300,533400" o:gfxdata="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" path="m,533400l,233363c,104480,104480,,233363,l1338263,v128883,,233363,104480,233363,233363c1571626,236617,1571625,239870,1571625,243124r66675,l1504950,351959,1371600,243124r66675,l1438275,233363v,-55236,-44777,-100013,-100013,-100013l233363,133350v-55236,,-100013,44777,-100013,100013l133350,533400,,533400xe" fillcolor="#4472c4 [3204]" strokecolor="#1f3763 [1604]" strokeweight="1pt">
+              <v:shape w14:anchorId="27807A02" id="Flèche : demi-tour 20" o:spid="_x0000_s1026" style="position:absolute;margin-left:208.5pt;margin-top:13.2pt;width:129pt;height:31.25pt;flip:x;z-index:251669504;visibility:visible;mso-wrap-style:square;mso-width-percent:0;mso-height-percent:0;mso-wrap-distance-left:9pt;mso-wrap-distance-top:0;mso-wrap-distance-right:9pt;mso-wrap-distance-bottom:0;mso-position-horizontal:absolute;mso-position-horizontal-relative:text;mso-position-vertical:absolute;mso-position-vertical-relative:text;mso-width-percent:0;mso-height-percent:0;mso-width-relative:margin;mso-height-relative:margin;v-text-anchor:middle" coordsize="1638300,396875" o:gfxdata="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" path="m,396875l,173633c,77738,77738,,173633,l1415219,v95895,,173633,77738,173633,173633c1588852,211957,1588851,250280,1588851,288604r49449,l1539081,396875,1439863,288604r49448,l1489311,173633v,-40920,-33173,-74093,-74093,-74093l173633,99540v-40920,,-74093,33173,-74093,74093l99540,396875,,396875xe" fillcolor="#4472c4 [3204]" strokecolor="#1f3763 [1604]" strokeweight="1pt">
                 <v:stroke joinstyle="miter"/>
-                <v:path arrowok="t" o:connecttype="custom" o:connectlocs="0,533400;0,233363;233363,0;1338263,0;1571626,233363;1571625,243124;1638300,243124;1504950,351959;1371600,243124;1438275,243124;1438275,233363;1338262,133350;233363,133350;133350,233363;133350,533400;0,533400" o:connectangles="0,0,0,0,0,0,0,0,0,0,0,0,0,0,0,0"/>
+                <v:path arrowok="t" o:connecttype="custom" o:connectlocs="0,396875;0,173633;173633,0;1415219,0;1588852,173633;1588851,288604;1638300,288604;1539081,396875;1439863,288604;1489311,288604;1489311,173633;1415218,99540;173633,99540;99540,173633;99540,396875;0,396875" o:connectangles="0,0,0,0,0,0,0,0,0,0,0,0,0,0,0,0"/>
               </v:shape>
             </w:pict>
           </mc:Fallback>
@@ -2146,13 +2156,13 @@
               <wp:anchor distT="0" distB="0" distL="114300" distR="114300" simplePos="0" relativeHeight="251670528" behindDoc="0" locked="0" layoutInCell="1" allowOverlap="1" wp14:anchorId="7EC68687" wp14:editId="2123F157">
                 <wp:simplePos x="0" y="0"/>
                 <wp:positionH relativeFrom="column">
-                  <wp:posOffset>1562100</wp:posOffset>
+                  <wp:posOffset>1734176</wp:posOffset>
                 </wp:positionH>
                 <wp:positionV relativeFrom="paragraph">
-                  <wp:posOffset>358140</wp:posOffset>
+                  <wp:posOffset>17761</wp:posOffset>
                 </wp:positionV>
                 <wp:extent cx="3581400" cy="335280"/>
-                <wp:effectExtent l="19050" t="0" r="19050" b="26670"/>
+                <wp:effectExtent l="19050" t="0" r="19050" b="45720"/>
                 <wp:wrapNone/>
                 <wp:docPr id="19" name="Flèche : demi-tour 19"/>
                 <wp:cNvGraphicFramePr/>
@@ -2170,8 +2180,8 @@
                             <a:gd name="adj1" fmla="val 25000"/>
                             <a:gd name="adj2" fmla="val 25000"/>
                             <a:gd name="adj3" fmla="val 27222"/>
-                            <a:gd name="adj4" fmla="val 43750"/>
-                            <a:gd name="adj5" fmla="val 65984"/>
+                            <a:gd name="adj4" fmla="val 38762"/>
+                            <a:gd name="adj5" fmla="val 100000"/>
                           </a:avLst>
                         </a:prstGeom>
                       </wps:spPr>
@@ -2211,9 +2221,9 @@
           </mc:Choice>
           <mc:Fallback>
             <w:pict>
-              <v:shape w14:anchorId="0FFBC0C0" id="Flèche : demi-tour 19" o:spid="_x0000_s1026" style="position:absolute;margin-left:123pt;margin-top:28.2pt;width:282pt;height:26.4pt;flip:x;z-index:251670528;visibility:visible;mso-wrap-style:square;mso-width-percent:0;mso-height-percent:0;mso-wrap-distance-left:9pt;mso-wrap-distance-top:0;mso-wrap-distance-right:9pt;mso-wrap-distance-bottom:0;mso-position-horizontal:absolute;mso-position-horizontal-relative:text;mso-position-vertical:absolute;mso-position-vertical-relative:text;mso-width-percent:0;mso-height-percent:0;mso-width-relative:margin;mso-height-relative:margin;v-text-anchor:middle" coordsize="3581400,335280" o:gfxdata="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" path="m,335280l,129961c,58186,58186,,129961,l3409529,v71775,,129961,58186,129961,129961l3539490,129961r41910,l3497580,221231r-83820,-91270l3455670,129961r,c3455670,104478,3435012,83820,3409529,83820r-3279568,c104478,83820,83820,104478,83820,129961r,205319l,335280xe" fillcolor="#4472c4 [3204]" strokecolor="#1f3763 [1604]" strokeweight="1pt">
+              <v:shape w14:anchorId="1F409E2F" id="Flèche : demi-tour 19" o:spid="_x0000_s1026" style="position:absolute;margin-left:136.55pt;margin-top:1.4pt;width:282pt;height:26.4pt;flip:x;z-index:251670528;visibility:visible;mso-wrap-style:square;mso-width-percent:0;mso-height-percent:0;mso-wrap-distance-left:9pt;mso-wrap-distance-top:0;mso-wrap-distance-right:9pt;mso-wrap-distance-bottom:0;mso-position-horizontal:absolute;mso-position-horizontal-relative:text;mso-position-vertical:absolute;mso-position-vertical-relative:text;mso-width-percent:0;mso-height-percent:0;mso-width-relative:margin;mso-height-relative:margin;v-text-anchor:middle" coordsize="3581400,335280" o:gfxdata="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" path="m,335280l,129961c,58186,58186,,129961,l3409529,v71775,,129961,58186,129961,129961l3539490,244010r41910,l3497580,335280r-83820,-91270l3455670,244010r,-114049c3455670,104478,3435012,83820,3409529,83820r-3279568,c104478,83820,83820,104478,83820,129961r,205319l,335280xe" fillcolor="#4472c4 [3204]" strokecolor="#1f3763 [1604]" strokeweight="1pt">
                 <v:stroke joinstyle="miter"/>
-                <v:path arrowok="t" o:connecttype="custom" o:connectlocs="0,335280;0,129961;129961,0;3409529,0;3539490,129961;3539490,129961;3581400,129961;3497580,221231;3413760,129961;3455670,129961;3455670,129961;3409529,83820;129961,83820;83820,129961;83820,335280;0,335280" o:connectangles="0,0,0,0,0,0,0,0,0,0,0,0,0,0,0,0"/>
+                <v:path arrowok="t" o:connecttype="custom" o:connectlocs="0,335280;0,129961;129961,0;3409529,0;3539490,129961;3539490,244010;3581400,244010;3497580,335280;3413760,244010;3455670,244010;3455670,129961;3409529,83820;129961,83820;83820,129961;83820,335280;0,335280" o:connectangles="0,0,0,0,0,0,0,0,0,0,0,0,0,0,0,0"/>
               </v:shape>
             </w:pict>
           </mc:Fallback>
@@ -2438,17 +2448,7 @@
                 <w:sz w:val="32"/>
                 <w:szCs w:val="32"/>
               </w:rPr>
-              <w:t>660</w:t>
-            </w:r>
-            <w:bookmarkStart w:id="0" w:name="_GoBack"/>
-            <w:bookmarkEnd w:id="0"/>
-            <w:r>
-              <w:rPr>
-                <w:b/>
-                <w:sz w:val="32"/>
-                <w:szCs w:val="32"/>
-              </w:rPr>
-              <w:t>2</w:t>
+              <w:t>6602</w:t>
             </w:r>
           </w:p>
         </w:tc>
@@ -2589,6 +2589,8 @@
         </w:tc>
       </w:tr>
     </w:tbl>
+    <w:p/>
+    <w:p/>
     <w:p/>
     <w:p>
       <w:r>
@@ -2631,27 +2633,26 @@
           </wp:inline>
         </w:drawing>
       </w:r>
+      <w:bookmarkStart w:id="0" w:name="_GoBack"/>
+      <w:bookmarkEnd w:id="0"/>
     </w:p>
     <w:p>
       <w:r>
-        <w:rPr>
-          <w:noProof/>
-        </w:rPr>
         <mc:AlternateContent>
           <mc:Choice Requires="wps">
             <w:drawing>
-              <wp:anchor distT="0" distB="0" distL="114300" distR="114300" simplePos="0" relativeHeight="251672576" behindDoc="0" locked="0" layoutInCell="1" allowOverlap="1" wp14:anchorId="28E877EE" wp14:editId="794DA6B8">
+              <wp:anchor distT="0" distB="0" distL="114300" distR="114300" simplePos="0" relativeHeight="251672576" behindDoc="0" locked="0" layoutInCell="1" allowOverlap="1" wp14:anchorId="5D9B05C1" wp14:editId="1F38A557">
                 <wp:simplePos x="0" y="0"/>
                 <wp:positionH relativeFrom="column">
-                  <wp:posOffset>2628265</wp:posOffset>
+                  <wp:posOffset>2783840</wp:posOffset>
                 </wp:positionH>
                 <wp:positionV relativeFrom="paragraph">
-                  <wp:posOffset>10160</wp:posOffset>
+                  <wp:posOffset>163830</wp:posOffset>
                 </wp:positionV>
-                <wp:extent cx="1638300" cy="533400"/>
-                <wp:effectExtent l="19050" t="0" r="19050" b="19050"/>
+                <wp:extent cx="1638300" cy="396875"/>
+                <wp:effectExtent l="19050" t="0" r="19050" b="41275"/>
                 <wp:wrapNone/>
-                <wp:docPr id="23" name="Flèche : demi-tour 23"/>
+                <wp:docPr id="3" name="Flèche : demi-tour 3"/>
                 <wp:cNvGraphicFramePr/>
                 <a:graphic xmlns:a="http://schemas.openxmlformats.org/drawingml/2006/main">
                   <a:graphicData uri="http://schemas.microsoft.com/office/word/2010/wordprocessingShape">
@@ -2660,15 +2661,15 @@
                       <wps:spPr>
                         <a:xfrm flipH="1">
                           <a:off x="0" y="0"/>
-                          <a:ext cx="1638300" cy="533400"/>
+                          <a:ext cx="1638300" cy="396875"/>
                         </a:xfrm>
                         <a:prstGeom prst="uturnArrow">
                           <a:avLst>
-                            <a:gd name="adj1" fmla="val 25000"/>
+                            <a:gd name="adj1" fmla="val 25081"/>
                             <a:gd name="adj2" fmla="val 25000"/>
-                            <a:gd name="adj3" fmla="val 20404"/>
+                            <a:gd name="adj3" fmla="val 27281"/>
                             <a:gd name="adj4" fmla="val 43750"/>
-                            <a:gd name="adj5" fmla="val 65984"/>
+                            <a:gd name="adj5" fmla="val 100000"/>
                           </a:avLst>
                         </a:prstGeom>
                       </wps:spPr>
@@ -2708,33 +2709,30 @@
           </mc:Choice>
           <mc:Fallback>
             <w:pict>
-              <v:shape w14:anchorId="1BEEEC9F" id="Flèche : demi-tour 23" o:spid="_x0000_s1026" style="position:absolute;margin-left:206.95pt;margin-top:.8pt;width:129pt;height:42pt;flip:x;z-index:251672576;visibility:visible;mso-wrap-style:square;mso-width-percent:0;mso-height-percent:0;mso-wrap-distance-left:9pt;mso-wrap-distance-top:0;mso-wrap-distance-right:9pt;mso-wrap-distance-bottom:0;mso-position-horizontal:absolute;mso-position-horizontal-relative:text;mso-position-vertical:absolute;mso-position-vertical-relative:text;mso-width-percent:0;mso-height-percent:0;mso-width-relative:margin;mso-height-relative:margin;v-text-anchor:middle" coordsize="1638300,533400" o:gfxdata="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" path="m,533400l,233363c,104480,104480,,233363,l1338263,v128883,,233363,104480,233363,233363c1571626,236617,1571625,239870,1571625,243124r66675,l1504950,351959,1371600,243124r66675,l1438275,233363v,-55236,-44777,-100013,-100013,-100013l233363,133350v-55236,,-100013,44777,-100013,100013l133350,533400,,533400xe" fillcolor="#4472c4 [3204]" strokecolor="#1f3763 [1604]" strokeweight="1pt">
+              <v:shape w14:anchorId="675B05E8" id="Flèche : demi-tour 3" o:spid="_x0000_s1026" style="position:absolute;margin-left:219.2pt;margin-top:12.9pt;width:129pt;height:31.25pt;flip:x;z-index:251672576;visibility:visible;mso-wrap-style:square;mso-width-percent:0;mso-height-percent:0;mso-wrap-distance-left:9pt;mso-wrap-distance-top:0;mso-wrap-distance-right:9pt;mso-wrap-distance-bottom:0;mso-position-horizontal:absolute;mso-position-horizontal-relative:text;mso-position-vertical:absolute;mso-position-vertical-relative:text;mso-width-percent:0;mso-height-percent:0;mso-width-relative:margin;mso-height-relative:margin;v-text-anchor:middle" coordsize="1638300,396875" o:gfxdata="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" path="m,396875l,173633c,77738,77738,,173633,l1415219,v95895,,173633,77738,173633,173633c1588852,211957,1588851,250280,1588851,288604r49449,l1539081,396875,1439863,288604r49448,l1489311,173633v,-40920,-33173,-74093,-74093,-74093l173633,99540v-40920,,-74093,33173,-74093,74093l99540,396875,,396875xe" fillcolor="#4472c4 [3204]" strokecolor="#1f3763 [1604]" strokeweight="1pt">
                 <v:stroke joinstyle="miter"/>
-                <v:path arrowok="t" o:connecttype="custom" o:connectlocs="0,533400;0,233363;233363,0;1338263,0;1571626,233363;1571625,243124;1638300,243124;1504950,351959;1371600,243124;1438275,243124;1438275,233363;1338262,133350;233363,133350;133350,233363;133350,533400;0,533400" o:connectangles="0,0,0,0,0,0,0,0,0,0,0,0,0,0,0,0"/>
+                <v:path arrowok="t" o:connecttype="custom" o:connectlocs="0,396875;0,173633;173633,0;1415219,0;1588852,173633;1588851,288604;1638300,288604;1539081,396875;1439863,288604;1489311,288604;1489311,173633;1415218,99540;173633,99540;99540,173633;99540,396875;0,396875" o:connectangles="0,0,0,0,0,0,0,0,0,0,0,0,0,0,0,0"/>
               </v:shape>
             </w:pict>
           </mc:Fallback>
         </mc:AlternateContent>
       </w:r>
       <w:r>
-        <w:rPr>
-          <w:noProof/>
-        </w:rPr>
         <mc:AlternateContent>
           <mc:Choice Requires="wps">
             <w:drawing>
-              <wp:anchor distT="0" distB="0" distL="114300" distR="114300" simplePos="0" relativeHeight="251673600" behindDoc="0" locked="0" layoutInCell="1" allowOverlap="1" wp14:anchorId="3301E911" wp14:editId="6B56ED57">
+              <wp:anchor distT="0" distB="0" distL="114300" distR="114300" simplePos="0" relativeHeight="251673600" behindDoc="0" locked="0" layoutInCell="1" allowOverlap="1" wp14:anchorId="3990A176" wp14:editId="7C8EF54B">
                 <wp:simplePos x="0" y="0"/>
                 <wp:positionH relativeFrom="column">
-                  <wp:posOffset>1562100</wp:posOffset>
+                  <wp:posOffset>1869743</wp:posOffset>
                 </wp:positionH>
                 <wp:positionV relativeFrom="paragraph">
-                  <wp:posOffset>358140</wp:posOffset>
+                  <wp:posOffset>13648</wp:posOffset>
                 </wp:positionV>
                 <wp:extent cx="3581400" cy="335280"/>
-                <wp:effectExtent l="19050" t="0" r="19050" b="26670"/>
+                <wp:effectExtent l="19050" t="0" r="19050" b="45720"/>
                 <wp:wrapNone/>
-                <wp:docPr id="24" name="Flèche : demi-tour 24"/>
+                <wp:docPr id="4" name="Flèche : demi-tour 4"/>
                 <wp:cNvGraphicFramePr/>
                 <a:graphic xmlns:a="http://schemas.openxmlformats.org/drawingml/2006/main">
                   <a:graphicData uri="http://schemas.microsoft.com/office/word/2010/wordprocessingShape">
@@ -2750,8 +2748,8 @@
                             <a:gd name="adj1" fmla="val 25000"/>
                             <a:gd name="adj2" fmla="val 25000"/>
                             <a:gd name="adj3" fmla="val 27222"/>
-                            <a:gd name="adj4" fmla="val 43750"/>
-                            <a:gd name="adj5" fmla="val 65984"/>
+                            <a:gd name="adj4" fmla="val 38762"/>
+                            <a:gd name="adj5" fmla="val 100000"/>
                           </a:avLst>
                         </a:prstGeom>
                       </wps:spPr>
@@ -2791,9 +2789,9 @@
           </mc:Choice>
           <mc:Fallback>
             <w:pict>
-              <v:shape w14:anchorId="60CF2EBA" id="Flèche : demi-tour 24" o:spid="_x0000_s1026" style="position:absolute;margin-left:123pt;margin-top:28.2pt;width:282pt;height:26.4pt;flip:x;z-index:251673600;visibility:visible;mso-wrap-style:square;mso-width-percent:0;mso-height-percent:0;mso-wrap-distance-left:9pt;mso-wrap-distance-top:0;mso-wrap-distance-right:9pt;mso-wrap-distance-bottom:0;mso-position-horizontal:absolute;mso-position-horizontal-relative:text;mso-position-vertical:absolute;mso-position-vertical-relative:text;mso-width-percent:0;mso-height-percent:0;mso-width-relative:margin;mso-height-relative:margin;v-text-anchor:middle" coordsize="3581400,335280" o:gfxdata="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" path="m,335280l,129961c,58186,58186,,129961,l3409529,v71775,,129961,58186,129961,129961l3539490,129961r41910,l3497580,221231r-83820,-91270l3455670,129961r,c3455670,104478,3435012,83820,3409529,83820r-3279568,c104478,83820,83820,104478,83820,129961r,205319l,335280xe" fillcolor="#4472c4 [3204]" strokecolor="#1f3763 [1604]" strokeweight="1pt">
+              <v:shape w14:anchorId="5DC4DB26" id="Flèche : demi-tour 4" o:spid="_x0000_s1026" style="position:absolute;margin-left:147.2pt;margin-top:1.05pt;width:282pt;height:26.4pt;flip:x;z-index:251673600;visibility:visible;mso-wrap-style:square;mso-width-percent:0;mso-height-percent:0;mso-wrap-distance-left:9pt;mso-wrap-distance-top:0;mso-wrap-distance-right:9pt;mso-wrap-distance-bottom:0;mso-position-horizontal:absolute;mso-position-horizontal-relative:text;mso-position-vertical:absolute;mso-position-vertical-relative:text;mso-width-percent:0;mso-height-percent:0;mso-width-relative:margin;mso-height-relative:margin;v-text-anchor:middle" coordsize="3581400,335280" o:gfxdata="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" path="m,335280l,129961c,58186,58186,,129961,l3409529,v71775,,129961,58186,129961,129961l3539490,244010r41910,l3497580,335280r-83820,-91270l3455670,244010r,-114049c3455670,104478,3435012,83820,3409529,83820r-3279568,c104478,83820,83820,104478,83820,129961r,205319l,335280xe" fillcolor="#4472c4 [3204]" strokecolor="#1f3763 [1604]" strokeweight="1pt">
                 <v:stroke joinstyle="miter"/>
-                <v:path arrowok="t" o:connecttype="custom" o:connectlocs="0,335280;0,129961;129961,0;3409529,0;3539490,129961;3539490,129961;3581400,129961;3497580,221231;3413760,129961;3455670,129961;3455670,129961;3409529,83820;129961,83820;83820,129961;83820,335280;0,335280" o:connectangles="0,0,0,0,0,0,0,0,0,0,0,0,0,0,0,0"/>
+                <v:path arrowok="t" o:connecttype="custom" o:connectlocs="0,335280;0,129961;129961,0;3409529,0;3539490,129961;3539490,244010;3581400,244010;3497580,335280;3413760,244010;3455670,244010;3455670,129961;3409529,83820;129961,83820;83820,129961;83820,335280;0,335280" o:connectangles="0,0,0,0,0,0,0,0,0,0,0,0,0,0,0,0"/>
               </v:shape>
             </w:pict>
           </mc:Fallback>

</xml_diff>